<commit_message>
Ajout nom sur chaque fichiers
</commit_message>
<xml_diff>
--- a/dossiers/v1/chifoumi_dossierAnalyseConception_v1.docx
+++ b/dossiers/v1/chifoumi_dossierAnalyseConception_v1.docx
@@ -431,7 +431,6 @@
         <w:tab/>
       </w:r>
       <w:bookmarkStart w:id="0" w:name="_Hlk99439904"/>
-      <w:proofErr w:type="spellStart"/>
       <w:r>
         <w:rPr>
           <w:rFonts w:ascii="Times New Roman" w:eastAsia="Times New Roman" w:hAnsi="Times New Roman" w:cs="Times New Roman"/>
@@ -440,18 +439,7 @@
           <w:szCs w:val="20"/>
           <w:lang w:val="fr-FR"/>
         </w:rPr>
-        <w:t>saé</w:t>
-      </w:r>
-      <w:proofErr w:type="spellEnd"/>
-      <w:r>
-        <w:rPr>
-          <w:rFonts w:ascii="Times New Roman" w:eastAsia="Times New Roman" w:hAnsi="Times New Roman" w:cs="Times New Roman"/>
-          <w:spacing w:val="-3"/>
-          <w:sz w:val="20"/>
-          <w:szCs w:val="20"/>
-          <w:lang w:val="fr-FR"/>
-        </w:rPr>
-        <w:t xml:space="preserve"> 20.1</w:t>
+        <w:t>saé 20.1</w:t>
       </w:r>
       <w:bookmarkEnd w:id="0"/>
     </w:p>
@@ -470,7 +458,6 @@
       </w:pPr>
       <w:bookmarkStart w:id="1" w:name="Exercice_de_synthèse_:__modélisation_UML"/>
       <w:bookmarkEnd w:id="1"/>
-      <w:proofErr w:type="spellStart"/>
       <w:r>
         <w:rPr>
           <w:rFonts w:ascii="Times New Roman" w:eastAsia="Times New Roman" w:hAnsi="Times New Roman" w:cs="Times New Roman"/>
@@ -482,7 +469,6 @@
         </w:rPr>
         <w:t>Saé</w:t>
       </w:r>
-      <w:proofErr w:type="spellEnd"/>
       <w:r>
         <w:rPr>
           <w:rFonts w:ascii="Times New Roman" w:eastAsia="Times New Roman" w:hAnsi="Times New Roman" w:cs="Times New Roman"/>
@@ -518,6 +504,32 @@
           <w:lang w:val="fr-FR"/>
         </w:rPr>
         <w:t>Chifoumi – Dossier d’Analyse et conception</w:t>
+      </w:r>
+    </w:p>
+    <w:p>
+      <w:pPr>
+        <w:spacing w:before="240"/>
+        <w:ind w:right="176"/>
+        <w:jc w:val="center"/>
+        <w:rPr>
+          <w:rFonts w:ascii="Times New Roman" w:eastAsia="Times New Roman" w:hAnsi="Times New Roman" w:cs="Times New Roman"/>
+          <w:bCs/>
+          <w:spacing w:val="-1"/>
+          <w:sz w:val="32"/>
+          <w:szCs w:val="32"/>
+          <w:lang w:val="fr-FR"/>
+        </w:rPr>
+      </w:pPr>
+      <w:r>
+        <w:rPr>
+          <w:rFonts w:ascii="Times New Roman" w:eastAsia="Times New Roman" w:hAnsi="Times New Roman" w:cs="Times New Roman"/>
+          <w:bCs/>
+          <w:spacing w:val="-1"/>
+          <w:sz w:val="28"/>
+          <w:szCs w:val="28"/>
+          <w:lang w:val="fr-FR"/>
+        </w:rPr>
+        <w:t>CHABANAT-PLANCHE-GARCIA</w:t>
       </w:r>
     </w:p>
     <w:p>
@@ -1489,7 +1501,6 @@
           <w:rFonts w:ascii="Times New Roman" w:eastAsia="Times New Roman" w:hAnsi="Times New Roman" w:cs="Times New Roman"/>
         </w:rPr>
       </w:pPr>
-      <w:proofErr w:type="spellStart"/>
       <w:r>
         <w:rPr>
           <w:rFonts w:ascii="Times New Roman" w:hAnsi="Times New Roman"/>
@@ -1502,32 +1513,22 @@
           <w:rFonts w:ascii="Times New Roman" w:hAnsi="Times New Roman"/>
           <w:b/>
         </w:rPr>
-        <w:t>le</w:t>
-      </w:r>
-      <w:proofErr w:type="spellEnd"/>
+        <w:t xml:space="preserve">le </w:t>
+      </w:r>
       <w:r>
         <w:rPr>
           <w:rFonts w:ascii="Times New Roman" w:hAnsi="Times New Roman"/>
           <w:b/>
         </w:rPr>
-        <w:t xml:space="preserve"> </w:t>
-      </w:r>
-      <w:proofErr w:type="spellStart"/>
+        <w:t>S</w:t>
+      </w:r>
       <w:r>
         <w:rPr>
           <w:rFonts w:ascii="Times New Roman" w:hAnsi="Times New Roman"/>
           <w:b/>
         </w:rPr>
-        <w:t>S</w:t>
-      </w:r>
-      <w:r>
-        <w:rPr>
-          <w:rFonts w:ascii="Times New Roman" w:hAnsi="Times New Roman"/>
-          <w:b/>
-        </w:rPr>
         <w:t>cénario</w:t>
       </w:r>
-      <w:proofErr w:type="spellEnd"/>
       <w:r>
         <w:rPr>
           <w:rFonts w:ascii="Times New Roman" w:hAnsi="Times New Roman"/>
@@ -1564,6 +1565,7 @@
           <w:noProof/>
           <w:lang w:val="fr-FR" w:eastAsia="fr-FR"/>
         </w:rPr>
+        <w:lastRenderedPageBreak/>
         <w:drawing>
           <wp:anchor distT="0" distB="0" distL="114300" distR="114300" simplePos="0" relativeHeight="251659264" behindDoc="0" locked="0" layoutInCell="1" allowOverlap="1" wp14:anchorId="71F26E15" wp14:editId="516D6D93">
             <wp:simplePos x="0" y="0"/>
@@ -1961,7 +1963,6 @@
           <w:b/>
         </w:rPr>
       </w:pPr>
-      <w:proofErr w:type="gramStart"/>
       <w:r>
         <w:rPr>
           <w:rFonts w:ascii="Times New Roman" w:hAnsi="Times New Roman"/>
@@ -1983,7 +1984,6 @@
         </w:rPr>
         <w:t>:</w:t>
       </w:r>
-      <w:proofErr w:type="gramEnd"/>
     </w:p>
     <w:p>
       <w:pPr>
@@ -2605,7 +2605,6 @@
           <w:szCs w:val="28"/>
         </w:rPr>
       </w:pPr>
-      <w:proofErr w:type="spellStart"/>
       <w:r>
         <w:rPr>
           <w:sz w:val="28"/>
@@ -2613,7 +2612,6 @@
         </w:rPr>
         <w:t>Diagramme</w:t>
       </w:r>
-      <w:proofErr w:type="spellEnd"/>
       <w:r>
         <w:rPr>
           <w:spacing w:val="-8"/>
@@ -2637,7 +2635,6 @@
         </w:rPr>
         <w:t xml:space="preserve"> </w:t>
       </w:r>
-      <w:proofErr w:type="spellStart"/>
       <w:r>
         <w:rPr>
           <w:sz w:val="28"/>
@@ -2645,7 +2642,6 @@
         </w:rPr>
         <w:t>classe</w:t>
       </w:r>
-      <w:proofErr w:type="spellEnd"/>
       <w:r>
         <w:rPr>
           <w:spacing w:val="-9"/>
@@ -3293,19 +3289,9 @@
                 <w:spacing w:val="-1"/>
                 <w:sz w:val="20"/>
               </w:rPr>
-              <w:t xml:space="preserve">Nom </w:t>
+              <w:lastRenderedPageBreak/>
+              <w:t>Nom attribut</w:t>
             </w:r>
-            <w:proofErr w:type="spellStart"/>
-            <w:r>
-              <w:rPr>
-                <w:rFonts w:ascii="Times New Roman"/>
-                <w:b/>
-                <w:spacing w:val="-1"/>
-                <w:sz w:val="20"/>
-              </w:rPr>
-              <w:t>attribut</w:t>
-            </w:r>
-            <w:proofErr w:type="spellEnd"/>
           </w:p>
         </w:tc>
         <w:tc>
@@ -3396,7 +3382,6 @@
                 <w:szCs w:val="20"/>
               </w:rPr>
             </w:pPr>
-            <w:proofErr w:type="spellStart"/>
             <w:r>
               <w:rPr>
                 <w:rFonts w:ascii="Times New Roman"/>
@@ -3406,7 +3391,6 @@
               </w:rPr>
               <w:t>Exemple</w:t>
             </w:r>
-            <w:proofErr w:type="spellEnd"/>
           </w:p>
         </w:tc>
       </w:tr>
@@ -3435,7 +3419,6 @@
                 <w:szCs w:val="20"/>
               </w:rPr>
             </w:pPr>
-            <w:proofErr w:type="spellStart"/>
             <w:r>
               <w:rPr>
                 <w:rFonts w:ascii="Courier New"/>
@@ -3444,7 +3427,6 @@
               </w:rPr>
               <w:t>scoreJoueur</w:t>
             </w:r>
-            <w:proofErr w:type="spellEnd"/>
           </w:p>
         </w:tc>
         <w:tc>
@@ -3778,7 +3760,6 @@
                 <w:szCs w:val="20"/>
               </w:rPr>
             </w:pPr>
-            <w:proofErr w:type="spellStart"/>
             <w:r>
               <w:rPr>
                 <w:rFonts w:ascii="Courier New"/>
@@ -3787,7 +3768,6 @@
               </w:rPr>
               <w:t>scoreMachine</w:t>
             </w:r>
-            <w:proofErr w:type="spellEnd"/>
           </w:p>
         </w:tc>
         <w:tc>
@@ -4132,7 +4112,6 @@
                 <w:szCs w:val="20"/>
               </w:rPr>
             </w:pPr>
-            <w:proofErr w:type="spellStart"/>
             <w:r>
               <w:rPr>
                 <w:rFonts w:ascii="Courier New"/>
@@ -4141,7 +4120,6 @@
               </w:rPr>
               <w:t>coupJoueur</w:t>
             </w:r>
-            <w:proofErr w:type="spellEnd"/>
           </w:p>
         </w:tc>
         <w:tc>
@@ -4268,8 +4246,6 @@
                 <w:lang w:val="fr-FR"/>
               </w:rPr>
             </w:pPr>
-            <w:proofErr w:type="spellStart"/>
-            <w:proofErr w:type="gramStart"/>
             <w:r>
               <w:rPr>
                 <w:rFonts w:ascii="Courier New"/>
@@ -4278,8 +4254,6 @@
               </w:rPr>
               <w:t>enum</w:t>
             </w:r>
-            <w:proofErr w:type="spellEnd"/>
-            <w:proofErr w:type="gramEnd"/>
             <w:r>
               <w:rPr>
                 <w:rFonts w:ascii="Courier New"/>
@@ -4287,17 +4261,8 @@
                 <w:lang w:val="fr-FR"/>
               </w:rPr>
               <w:tab/>
-            </w:r>
-            <w:proofErr w:type="spellStart"/>
-            <w:r>
-              <w:rPr>
-                <w:rFonts w:ascii="Courier New"/>
-                <w:sz w:val="18"/>
-                <w:lang w:val="fr-FR"/>
-              </w:rPr>
               <w:t>unCoup</w:t>
             </w:r>
-            <w:proofErr w:type="spellEnd"/>
             <w:r>
               <w:rPr>
                 <w:rFonts w:ascii="Courier New"/>
@@ -4377,7 +4342,6 @@
                 <w:szCs w:val="20"/>
               </w:rPr>
             </w:pPr>
-            <w:proofErr w:type="spellStart"/>
             <w:r>
               <w:rPr>
                 <w:rFonts w:ascii="Courier New"/>
@@ -4386,7 +4350,6 @@
               </w:rPr>
               <w:t>UnCoup</w:t>
             </w:r>
-            <w:proofErr w:type="spellEnd"/>
           </w:p>
         </w:tc>
         <w:tc>
@@ -4458,7 +4421,6 @@
                 <w:szCs w:val="20"/>
               </w:rPr>
             </w:pPr>
-            <w:proofErr w:type="spellStart"/>
             <w:r>
               <w:rPr>
                 <w:rFonts w:ascii="Courier New"/>
@@ -4467,7 +4429,6 @@
               </w:rPr>
               <w:t>coupMachine</w:t>
             </w:r>
-            <w:proofErr w:type="spellEnd"/>
           </w:p>
         </w:tc>
         <w:tc>
@@ -4559,7 +4520,6 @@
                 <w:szCs w:val="20"/>
               </w:rPr>
             </w:pPr>
-            <w:proofErr w:type="spellStart"/>
             <w:r>
               <w:rPr>
                 <w:rFonts w:ascii="Courier New"/>
@@ -4568,7 +4528,6 @@
               </w:rPr>
               <w:t>UnCoup</w:t>
             </w:r>
-            <w:proofErr w:type="spellEnd"/>
           </w:p>
         </w:tc>
         <w:tc>
@@ -4592,7 +4551,6 @@
                 <w:szCs w:val="20"/>
               </w:rPr>
             </w:pPr>
-            <w:proofErr w:type="spellStart"/>
             <w:r>
               <w:rPr>
                 <w:rFonts w:ascii="Courier New"/>
@@ -4609,7 +4567,6 @@
               </w:rPr>
               <w:t>iseau</w:t>
             </w:r>
-            <w:proofErr w:type="spellEnd"/>
           </w:p>
         </w:tc>
       </w:tr>
@@ -4750,21 +4707,7 @@
         <w:rPr>
           <w:lang w:val="fr-FR"/>
         </w:rPr>
-        <w:t xml:space="preserve"> : </w:t>
-      </w:r>
-      <w:proofErr w:type="spellStart"/>
-      <w:r>
-        <w:rPr>
-          <w:lang w:val="fr-FR"/>
-        </w:rPr>
-        <w:t>cf</w:t>
-      </w:r>
-      <w:proofErr w:type="spellEnd"/>
-      <w:r>
-        <w:rPr>
-          <w:lang w:val="fr-FR"/>
-        </w:rPr>
-        <w:t xml:space="preserve"> </w:t>
+        <w:t xml:space="preserve"> : cf </w:t>
       </w:r>
       <w:r>
         <w:rPr>
@@ -7103,27 +7046,11 @@
         </w:rPr>
         <w:t xml:space="preserve"> </w:t>
       </w:r>
-      <w:proofErr w:type="spellStart"/>
-      <w:proofErr w:type="gramStart"/>
-      <w:r>
-        <w:rPr>
-          <w:lang w:val="fr-FR"/>
-        </w:rPr>
-        <w:t>getXXX</w:t>
-      </w:r>
-      <w:proofErr w:type="spellEnd"/>
-      <w:r>
-        <w:rPr>
-          <w:lang w:val="fr-FR"/>
-        </w:rPr>
-        <w:t>(</w:t>
-      </w:r>
-      <w:proofErr w:type="gramEnd"/>
-      <w:r>
-        <w:rPr>
-          <w:lang w:val="fr-FR"/>
-        </w:rPr>
-        <w:t>),</w:t>
+      <w:r>
+        <w:rPr>
+          <w:lang w:val="fr-FR"/>
+        </w:rPr>
+        <w:t>getXXX(),</w:t>
       </w:r>
       <w:r>
         <w:rPr>
@@ -8057,25 +7984,7 @@
           <w:i w:val="0"/>
           <w:lang w:val="fr-FR"/>
         </w:rPr>
-        <w:t xml:space="preserve">- </w:t>
-      </w:r>
-      <w:proofErr w:type="spellStart"/>
-      <w:r>
-        <w:rPr>
-          <w:b w:val="0"/>
-          <w:i w:val="0"/>
-          <w:lang w:val="fr-FR"/>
-        </w:rPr>
-        <w:t>chifoumi.h</w:t>
-      </w:r>
-      <w:proofErr w:type="spellEnd"/>
-      <w:r>
-        <w:rPr>
-          <w:b w:val="0"/>
-          <w:i w:val="0"/>
-          <w:lang w:val="fr-FR"/>
-        </w:rPr>
-        <w:t xml:space="preserve"> : </w:t>
+        <w:t xml:space="preserve">- chifoumi.h : </w:t>
       </w:r>
     </w:p>
     <w:p>
@@ -8874,7 +8783,6 @@
                 <w:rFonts w:ascii="Times New Roman" w:eastAsia="Times New Roman" w:hAnsi="Times New Roman" w:cs="Times New Roman"/>
               </w:rPr>
             </w:pPr>
-            <w:proofErr w:type="spellStart"/>
             <w:r>
               <w:rPr>
                 <w:rFonts w:ascii="Times New Roman" w:hAnsi="Times New Roman"/>
@@ -8882,7 +8790,6 @@
               </w:rPr>
               <w:t>nomEtat</w:t>
             </w:r>
-            <w:proofErr w:type="spellEnd"/>
           </w:p>
         </w:tc>
         <w:tc>
@@ -8941,8 +8848,6 @@
                 <w:szCs w:val="20"/>
               </w:rPr>
             </w:pPr>
-            <w:proofErr w:type="spellStart"/>
-            <w:proofErr w:type="gramStart"/>
             <w:r>
               <w:rPr>
                 <w:rFonts w:ascii="Courier New" w:eastAsia="Courier New" w:hAnsi="Courier New" w:cs="Courier New"/>
@@ -8961,8 +8866,6 @@
               </w:rPr>
               <w:t>nitial</w:t>
             </w:r>
-            <w:proofErr w:type="spellEnd"/>
-            <w:proofErr w:type="gramEnd"/>
           </w:p>
         </w:tc>
         <w:tc>
@@ -8997,46 +8900,14 @@
                 <w:rFonts w:ascii="Times New Roman" w:eastAsia="Times New Roman" w:hAnsi="Times New Roman" w:cs="Times New Roman"/>
                 <w:lang w:val="fr-FR"/>
               </w:rPr>
-              <w:t xml:space="preserve"> labels en noir, labels </w:t>
+              <w:t xml:space="preserve"> labels en noir, labels coupJoue</w:t>
             </w:r>
-            <w:proofErr w:type="spellStart"/>
             <w:r>
               <w:rPr>
                 <w:rFonts w:ascii="Times New Roman" w:eastAsia="Times New Roman" w:hAnsi="Times New Roman" w:cs="Times New Roman"/>
                 <w:lang w:val="fr-FR"/>
               </w:rPr>
-              <w:t>coupJoue</w:t>
-            </w:r>
-            <w:r>
-              <w:rPr>
-                <w:rFonts w:ascii="Times New Roman" w:eastAsia="Times New Roman" w:hAnsi="Times New Roman" w:cs="Times New Roman"/>
-                <w:lang w:val="fr-FR"/>
-              </w:rPr>
-              <w:t>Joueur</w:t>
-            </w:r>
-            <w:proofErr w:type="spellEnd"/>
-            <w:r>
-              <w:rPr>
-                <w:rFonts w:ascii="Times New Roman" w:eastAsia="Times New Roman" w:hAnsi="Times New Roman" w:cs="Times New Roman"/>
-                <w:lang w:val="fr-FR"/>
-              </w:rPr>
-              <w:t xml:space="preserve"> et </w:t>
-            </w:r>
-            <w:proofErr w:type="spellStart"/>
-            <w:r>
-              <w:rPr>
-                <w:rFonts w:ascii="Times New Roman" w:eastAsia="Times New Roman" w:hAnsi="Times New Roman" w:cs="Times New Roman"/>
-                <w:lang w:val="fr-FR"/>
-              </w:rPr>
-              <w:t>coupJoueMachine</w:t>
-            </w:r>
-            <w:proofErr w:type="spellEnd"/>
-            <w:r>
-              <w:rPr>
-                <w:rFonts w:ascii="Times New Roman" w:eastAsia="Times New Roman" w:hAnsi="Times New Roman" w:cs="Times New Roman"/>
-                <w:lang w:val="fr-FR"/>
-              </w:rPr>
-              <w:t xml:space="preserve"> initialisés a rien</w:t>
+              <w:t>Joueur et coupJoueMachine initialisés a rien</w:t>
             </w:r>
             <w:r>
               <w:rPr>
@@ -9074,7 +8945,6 @@
                 <w:szCs w:val="20"/>
               </w:rPr>
             </w:pPr>
-            <w:proofErr w:type="spellStart"/>
             <w:r>
               <w:rPr>
                 <w:rFonts w:ascii="Courier New" w:eastAsia="Courier New" w:hAnsi="Courier New" w:cs="Courier New"/>
@@ -9083,7 +8953,6 @@
               </w:rPr>
               <w:t>partieEnCours</w:t>
             </w:r>
-            <w:proofErr w:type="spellEnd"/>
           </w:p>
         </w:tc>
         <w:tc>
@@ -9110,17 +8979,8 @@
                 <w:rFonts w:ascii="Times New Roman" w:eastAsia="Times New Roman" w:hAnsi="Times New Roman" w:cs="Times New Roman"/>
                 <w:lang w:val="fr-FR"/>
               </w:rPr>
-              <w:t xml:space="preserve">Appui sur bouton « Nouvelle Partie » modifie l’état en </w:t>
+              <w:t>Appui sur bouton « Nouvelle Partie » modifie l’état en partieEnCours</w:t>
             </w:r>
-            <w:proofErr w:type="spellStart"/>
-            <w:r>
-              <w:rPr>
-                <w:rFonts w:ascii="Times New Roman" w:eastAsia="Times New Roman" w:hAnsi="Times New Roman" w:cs="Times New Roman"/>
-                <w:lang w:val="fr-FR"/>
-              </w:rPr>
-              <w:t>partieEnCours</w:t>
-            </w:r>
-            <w:proofErr w:type="spellEnd"/>
           </w:p>
           <w:p>
             <w:pPr>
@@ -9419,7 +9279,6 @@
                 <w:rFonts w:ascii="Times New Roman" w:eastAsia="Times New Roman" w:hAnsi="Times New Roman" w:cs="Times New Roman"/>
               </w:rPr>
             </w:pPr>
-            <w:proofErr w:type="spellStart"/>
             <w:r>
               <w:rPr>
                 <w:rFonts w:ascii="Times New Roman" w:hAnsi="Times New Roman"/>
@@ -9427,7 +9286,6 @@
               </w:rPr>
               <w:t>nomEvénement</w:t>
             </w:r>
-            <w:proofErr w:type="spellEnd"/>
           </w:p>
         </w:tc>
         <w:tc>
@@ -9486,8 +9344,6 @@
                 <w:lang w:val="fr-FR"/>
               </w:rPr>
             </w:pPr>
-            <w:proofErr w:type="spellStart"/>
-            <w:proofErr w:type="gramStart"/>
             <w:r>
               <w:rPr>
                 <w:rFonts w:ascii="Courier New" w:eastAsia="Courier New" w:hAnsi="Courier New" w:cs="Courier New"/>
@@ -9497,8 +9353,6 @@
               </w:rPr>
               <w:t>choixCoupJoueur</w:t>
             </w:r>
-            <w:proofErr w:type="spellEnd"/>
-            <w:proofErr w:type="gramEnd"/>
           </w:p>
           <w:p>
             <w:pPr>
@@ -9568,8 +9422,6 @@
                 <w:szCs w:val="20"/>
               </w:rPr>
             </w:pPr>
-            <w:proofErr w:type="spellStart"/>
-            <w:proofErr w:type="gramStart"/>
             <w:r>
               <w:rPr>
                 <w:rFonts w:ascii="Courier New" w:eastAsia="Courier New" w:hAnsi="Courier New" w:cs="Courier New"/>
@@ -9579,8 +9431,6 @@
               </w:rPr>
               <w:t>demanderNouvellePartie</w:t>
             </w:r>
-            <w:proofErr w:type="spellEnd"/>
-            <w:proofErr w:type="gramEnd"/>
           </w:p>
         </w:tc>
         <w:tc>
@@ -10177,7 +10027,6 @@
         </w:rPr>
         <w:t xml:space="preserve"> </w:t>
       </w:r>
-      <w:proofErr w:type="spellStart"/>
       <w:r>
         <w:rPr>
           <w:rFonts w:ascii="Courier New" w:hAnsi="Courier New"/>
@@ -10188,7 +10037,6 @@
         </w:rPr>
         <w:t>T_EtatsEvenementsJeu</w:t>
       </w:r>
-      <w:proofErr w:type="spellEnd"/>
       <w:r>
         <w:rPr>
           <w:rFonts w:ascii="Courier New" w:hAnsi="Courier New"/>
@@ -10376,7 +10224,6 @@
           <w:lang w:val="fr-FR"/>
         </w:rPr>
       </w:pPr>
-      <w:proofErr w:type="gramStart"/>
       <w:r>
         <w:rPr>
           <w:rFonts w:ascii="Times New Roman" w:eastAsia="Times New Roman" w:hAnsi="Times New Roman" w:cs="Times New Roman"/>
@@ -10384,7 +10231,6 @@
         </w:rPr>
         <w:t>en</w:t>
       </w:r>
-      <w:proofErr w:type="gramEnd"/>
       <w:r>
         <w:rPr>
           <w:rFonts w:ascii="Times New Roman" w:eastAsia="Times New Roman" w:hAnsi="Times New Roman" w:cs="Times New Roman"/>
@@ -10550,7 +10396,6 @@
           <w:lang w:val="fr-FR"/>
         </w:rPr>
       </w:pPr>
-      <w:proofErr w:type="gramStart"/>
       <w:r>
         <w:rPr>
           <w:rFonts w:ascii="Times New Roman" w:hAnsi="Times New Roman"/>
@@ -10558,7 +10403,6 @@
         </w:rPr>
         <w:t>en</w:t>
       </w:r>
-      <w:proofErr w:type="gramEnd"/>
       <w:r>
         <w:rPr>
           <w:rFonts w:ascii="Times New Roman" w:hAnsi="Times New Roman"/>
@@ -10711,52 +10555,14 @@
                 <w:szCs w:val="20"/>
               </w:rPr>
             </w:pPr>
-            <w:proofErr w:type="spellStart"/>
             <w:r>
               <w:rPr>
                 <w:rFonts w:ascii="Courier New" w:eastAsia="Courier New" w:hAnsi="Courier New" w:cs="Courier New"/>
                 <w:sz w:val="20"/>
                 <w:szCs w:val="20"/>
               </w:rPr>
-              <w:t>Eléments</w:t>
+              <w:t>Eléments d’interface utilisés</w:t>
             </w:r>
-            <w:proofErr w:type="spellEnd"/>
-            <w:r>
-              <w:rPr>
-                <w:rFonts w:ascii="Courier New" w:eastAsia="Courier New" w:hAnsi="Courier New" w:cs="Courier New"/>
-                <w:sz w:val="20"/>
-                <w:szCs w:val="20"/>
-              </w:rPr>
-              <w:t xml:space="preserve"> </w:t>
-            </w:r>
-            <w:proofErr w:type="spellStart"/>
-            <w:r>
-              <w:rPr>
-                <w:rFonts w:ascii="Courier New" w:eastAsia="Courier New" w:hAnsi="Courier New" w:cs="Courier New"/>
-                <w:sz w:val="20"/>
-                <w:szCs w:val="20"/>
-              </w:rPr>
-              <w:t>d’interface</w:t>
-            </w:r>
-            <w:proofErr w:type="spellEnd"/>
-            <w:r>
-              <w:rPr>
-                <w:rFonts w:ascii="Courier New" w:eastAsia="Courier New" w:hAnsi="Courier New" w:cs="Courier New"/>
-                <w:sz w:val="20"/>
-                <w:szCs w:val="20"/>
-              </w:rPr>
-              <w:t xml:space="preserve"> </w:t>
-            </w:r>
-            <w:proofErr w:type="spellStart"/>
-            <w:r>
-              <w:rPr>
-                <w:rFonts w:ascii="Courier New" w:eastAsia="Courier New" w:hAnsi="Courier New" w:cs="Courier New"/>
-                <w:sz w:val="20"/>
-                <w:szCs w:val="20"/>
-              </w:rPr>
-              <w:t>utilisés</w:t>
-            </w:r>
-            <w:proofErr w:type="spellEnd"/>
           </w:p>
         </w:tc>
         <w:tc>
@@ -10777,14 +10583,12 @@
                 <w:rFonts w:ascii="Courier New" w:hAnsi="Courier New"/>
               </w:rPr>
             </w:pPr>
-            <w:proofErr w:type="spellStart"/>
             <w:r>
               <w:rPr>
                 <w:rFonts w:ascii="Courier New" w:hAnsi="Courier New"/>
               </w:rPr>
               <w:t>pierre</w:t>
             </w:r>
-            <w:proofErr w:type="spellEnd"/>
           </w:p>
         </w:tc>
         <w:tc>
@@ -10831,14 +10635,12 @@
                 <w:rFonts w:ascii="Courier New" w:hAnsi="Courier New"/>
               </w:rPr>
             </w:pPr>
-            <w:proofErr w:type="spellStart"/>
             <w:r>
               <w:rPr>
                 <w:rFonts w:ascii="Courier New" w:hAnsi="Courier New"/>
               </w:rPr>
               <w:t>ciseau</w:t>
             </w:r>
-            <w:proofErr w:type="spellEnd"/>
           </w:p>
         </w:tc>
         <w:tc>
@@ -10861,14 +10663,12 @@
                 <w:rFonts w:ascii="Courier New" w:hAnsi="Courier New"/>
               </w:rPr>
             </w:pPr>
-            <w:proofErr w:type="spellStart"/>
             <w:r>
               <w:rPr>
                 <w:rFonts w:ascii="Courier New" w:hAnsi="Courier New"/>
               </w:rPr>
               <w:t>bNewPartie</w:t>
             </w:r>
-            <w:proofErr w:type="spellEnd"/>
           </w:p>
         </w:tc>
       </w:tr>
@@ -10895,23 +10695,13 @@
                 <w:rFonts w:ascii="Times New Roman" w:eastAsia="Times New Roman" w:hAnsi="Times New Roman" w:cs="Times New Roman"/>
               </w:rPr>
             </w:pPr>
-            <w:proofErr w:type="spellStart"/>
             <w:r>
               <w:rPr>
                 <w:rFonts w:ascii="Times New Roman" w:hAnsi="Times New Roman"/>
                 <w:i/>
                 <w:spacing w:val="-1"/>
               </w:rPr>
-              <w:t>Événement</w:t>
-            </w:r>
-            <w:proofErr w:type="spellEnd"/>
-            <w:r>
-              <w:rPr>
-                <w:rFonts w:ascii="Times New Roman" w:hAnsi="Times New Roman"/>
-                <w:i/>
-                <w:spacing w:val="-1"/>
-              </w:rPr>
-              <w:t xml:space="preserve">  </w:t>
+              <w:t xml:space="preserve">Événement  </w:t>
             </w:r>
             <w:r>
               <w:rPr>
@@ -10930,7 +10720,6 @@
                 <w:rFonts w:ascii="Times New Roman" w:eastAsia="Times New Roman" w:hAnsi="Times New Roman" w:cs="Times New Roman"/>
               </w:rPr>
             </w:pPr>
-            <w:proofErr w:type="spellStart"/>
             <w:r>
               <w:rPr>
                 <w:rFonts w:ascii="Times New Roman"/>
@@ -10938,7 +10727,6 @@
               </w:rPr>
               <w:t>nomEtatJeu</w:t>
             </w:r>
-            <w:proofErr w:type="spellEnd"/>
           </w:p>
         </w:tc>
         <w:tc>
@@ -10961,14 +10749,12 @@
                 <w:rFonts w:ascii="Courier New" w:eastAsia="Courier New" w:hAnsi="Courier New" w:cs="Courier New"/>
               </w:rPr>
             </w:pPr>
-            <w:proofErr w:type="spellStart"/>
             <w:r>
               <w:rPr>
                 <w:rFonts w:ascii="Courier New" w:hAnsi="Courier New"/>
               </w:rPr>
               <w:t>choixCoupJoueur</w:t>
             </w:r>
-            <w:proofErr w:type="spellEnd"/>
           </w:p>
         </w:tc>
         <w:tc>
@@ -10991,14 +10777,12 @@
                 <w:rFonts w:ascii="Courier New" w:eastAsia="Courier New" w:hAnsi="Courier New" w:cs="Courier New"/>
               </w:rPr>
             </w:pPr>
-            <w:proofErr w:type="spellStart"/>
             <w:r>
               <w:rPr>
                 <w:rFonts w:ascii="Courier New" w:hAnsi="Courier New"/>
               </w:rPr>
               <w:t>demanderNouvellePartie</w:t>
             </w:r>
-            <w:proofErr w:type="spellEnd"/>
           </w:p>
         </w:tc>
       </w:tr>
@@ -11028,7 +10812,6 @@
                 <w:szCs w:val="20"/>
               </w:rPr>
             </w:pPr>
-            <w:proofErr w:type="spellStart"/>
             <w:r>
               <w:rPr>
                 <w:rFonts w:ascii="Courier New" w:eastAsia="Courier New" w:hAnsi="Courier New" w:cs="Courier New"/>
@@ -11037,7 +10820,6 @@
               </w:rPr>
               <w:t>etatInitial</w:t>
             </w:r>
-            <w:proofErr w:type="spellEnd"/>
           </w:p>
         </w:tc>
         <w:tc>
@@ -11095,41 +10877,13 @@
                 <w:szCs w:val="20"/>
               </w:rPr>
             </w:pPr>
-            <w:proofErr w:type="spellStart"/>
             <w:r>
               <w:rPr>
                 <w:rFonts w:ascii="Courier New" w:eastAsia="Courier New" w:hAnsi="Courier New" w:cs="Courier New"/>
                 <w:sz w:val="20"/>
                 <w:szCs w:val="20"/>
               </w:rPr>
-              <w:t>partieEnCours</w:t>
-            </w:r>
-            <w:proofErr w:type="spellEnd"/>
-            <w:r>
-              <w:rPr>
-                <w:rFonts w:ascii="Courier New" w:eastAsia="Courier New" w:hAnsi="Courier New" w:cs="Courier New"/>
-                <w:sz w:val="20"/>
-                <w:szCs w:val="20"/>
-              </w:rPr>
-              <w:t>/</w:t>
-            </w:r>
-            <w:proofErr w:type="spellStart"/>
-            <w:r>
-              <w:rPr>
-                <w:rFonts w:ascii="Courier New" w:eastAsia="Courier New" w:hAnsi="Courier New" w:cs="Courier New"/>
-                <w:sz w:val="20"/>
-                <w:szCs w:val="20"/>
-              </w:rPr>
-              <w:t>activité</w:t>
-            </w:r>
-            <w:proofErr w:type="spellEnd"/>
-            <w:r>
-              <w:rPr>
-                <w:rFonts w:ascii="Courier New" w:eastAsia="Courier New" w:hAnsi="Courier New" w:cs="Courier New"/>
-                <w:sz w:val="20"/>
-                <w:szCs w:val="20"/>
-              </w:rPr>
-              <w:t xml:space="preserve"> 1</w:t>
+              <w:t>partieEnCours/activité 1</w:t>
             </w:r>
           </w:p>
         </w:tc>
@@ -11160,7 +10914,6 @@
                 <w:szCs w:val="20"/>
               </w:rPr>
             </w:pPr>
-            <w:proofErr w:type="spellStart"/>
             <w:r>
               <w:rPr>
                 <w:rFonts w:ascii="Courier New" w:eastAsia="Courier New" w:hAnsi="Courier New" w:cs="Courier New"/>
@@ -11169,7 +10922,6 @@
               </w:rPr>
               <w:t>partieEnCours</w:t>
             </w:r>
-            <w:proofErr w:type="spellEnd"/>
           </w:p>
         </w:tc>
         <w:tc>
@@ -11195,41 +10947,13 @@
                 <w:szCs w:val="20"/>
               </w:rPr>
             </w:pPr>
-            <w:proofErr w:type="spellStart"/>
             <w:r>
               <w:rPr>
                 <w:rFonts w:ascii="Courier New" w:eastAsia="Courier New" w:hAnsi="Courier New" w:cs="Courier New"/>
                 <w:sz w:val="20"/>
                 <w:szCs w:val="20"/>
               </w:rPr>
-              <w:t>partieEnCours</w:t>
-            </w:r>
-            <w:proofErr w:type="spellEnd"/>
-            <w:r>
-              <w:rPr>
-                <w:rFonts w:ascii="Courier New" w:eastAsia="Courier New" w:hAnsi="Courier New" w:cs="Courier New"/>
-                <w:sz w:val="20"/>
-                <w:szCs w:val="20"/>
-              </w:rPr>
-              <w:t>/</w:t>
-            </w:r>
-            <w:proofErr w:type="spellStart"/>
-            <w:r>
-              <w:rPr>
-                <w:rFonts w:ascii="Courier New" w:eastAsia="Courier New" w:hAnsi="Courier New" w:cs="Courier New"/>
-                <w:sz w:val="20"/>
-                <w:szCs w:val="20"/>
-              </w:rPr>
-              <w:t>activité</w:t>
-            </w:r>
-            <w:proofErr w:type="spellEnd"/>
-            <w:r>
-              <w:rPr>
-                <w:rFonts w:ascii="Courier New" w:eastAsia="Courier New" w:hAnsi="Courier New" w:cs="Courier New"/>
-                <w:sz w:val="20"/>
-                <w:szCs w:val="20"/>
-              </w:rPr>
-              <w:t xml:space="preserve"> 3</w:t>
+              <w:t>partieEnCours/activité 3</w:t>
             </w:r>
           </w:p>
         </w:tc>
@@ -11255,41 +10979,13 @@
                 <w:szCs w:val="20"/>
               </w:rPr>
             </w:pPr>
-            <w:proofErr w:type="spellStart"/>
             <w:r>
               <w:rPr>
                 <w:rFonts w:ascii="Courier New" w:eastAsia="Courier New" w:hAnsi="Courier New" w:cs="Courier New"/>
                 <w:sz w:val="20"/>
                 <w:szCs w:val="20"/>
               </w:rPr>
-              <w:t>partieEnCours</w:t>
-            </w:r>
-            <w:proofErr w:type="spellEnd"/>
-            <w:r>
-              <w:rPr>
-                <w:rFonts w:ascii="Courier New" w:eastAsia="Courier New" w:hAnsi="Courier New" w:cs="Courier New"/>
-                <w:sz w:val="20"/>
-                <w:szCs w:val="20"/>
-              </w:rPr>
-              <w:t>/</w:t>
-            </w:r>
-            <w:proofErr w:type="spellStart"/>
-            <w:r>
-              <w:rPr>
-                <w:rFonts w:ascii="Courier New" w:eastAsia="Courier New" w:hAnsi="Courier New" w:cs="Courier New"/>
-                <w:sz w:val="20"/>
-                <w:szCs w:val="20"/>
-              </w:rPr>
-              <w:t>activité</w:t>
-            </w:r>
-            <w:proofErr w:type="spellEnd"/>
-            <w:r>
-              <w:rPr>
-                <w:rFonts w:ascii="Courier New" w:eastAsia="Courier New" w:hAnsi="Courier New" w:cs="Courier New"/>
-                <w:sz w:val="20"/>
-                <w:szCs w:val="20"/>
-              </w:rPr>
-              <w:t xml:space="preserve"> 2</w:t>
+              <w:t>partieEnCours/activité 2</w:t>
             </w:r>
           </w:p>
         </w:tc>
@@ -11917,7 +11613,6 @@
           <w:lang w:val="fr-FR"/>
         </w:rPr>
       </w:pPr>
-      <w:proofErr w:type="spellStart"/>
       <w:r>
         <w:rPr>
           <w:rFonts w:ascii="Times New Roman" w:hAnsi="Times New Roman"/>
@@ -11925,17 +11620,7 @@
           <w:u w:val="single"/>
           <w:lang w:val="fr-FR"/>
         </w:rPr>
-        <w:t>Layouts</w:t>
-      </w:r>
-      <w:proofErr w:type="spellEnd"/>
-      <w:r>
-        <w:rPr>
-          <w:rFonts w:ascii="Times New Roman" w:hAnsi="Times New Roman"/>
-          <w:sz w:val="28"/>
-          <w:u w:val="single"/>
-          <w:lang w:val="fr-FR"/>
-        </w:rPr>
-        <w:t> :</w:t>
+        <w:t>Layouts :</w:t>
       </w:r>
     </w:p>
     <w:p>
@@ -12169,7 +11854,6 @@
           <w:lang w:val="fr-FR"/>
         </w:rPr>
       </w:pPr>
-      <w:proofErr w:type="gramStart"/>
       <w:r>
         <w:rPr>
           <w:rFonts w:cs="Times New Roman"/>
@@ -12179,19 +11863,7 @@
           <w:sz w:val="24"/>
           <w:lang w:val="fr-FR"/>
         </w:rPr>
-        <w:t>lister</w:t>
-      </w:r>
-      <w:proofErr w:type="gramEnd"/>
-      <w:r>
-        <w:rPr>
-          <w:rFonts w:cs="Times New Roman"/>
-          <w:b w:val="0"/>
-          <w:bCs w:val="0"/>
-          <w:color w:val="2929FF"/>
-          <w:sz w:val="24"/>
-          <w:lang w:val="fr-FR"/>
-        </w:rPr>
-        <w:t xml:space="preserve"> les fichiers impliqués dans cette version (répertoire, nom de fichier, rôle de chaque fichier)</w:t>
+        <w:t>lister les fichiers impliqués dans cette version (répertoire, nom de fichier, rôle de chaque fichier)</w:t>
       </w:r>
     </w:p>
     <w:p>
@@ -12242,31 +11914,7 @@
           <w:sz w:val="24"/>
           <w:lang w:val="fr-FR"/>
         </w:rPr>
-        <w:t xml:space="preserve"> d’implémentation réalisés, comme par exemple, les </w:t>
-      </w:r>
-      <w:proofErr w:type="spellStart"/>
-      <w:r>
-        <w:rPr>
-          <w:rFonts w:cs="Times New Roman"/>
-          <w:b w:val="0"/>
-          <w:bCs w:val="0"/>
-          <w:color w:val="2929FF"/>
-          <w:sz w:val="24"/>
-          <w:lang w:val="fr-FR"/>
-        </w:rPr>
-        <w:t>signals</w:t>
-      </w:r>
-      <w:proofErr w:type="spellEnd"/>
-      <w:r>
-        <w:rPr>
-          <w:rFonts w:cs="Times New Roman"/>
-          <w:b w:val="0"/>
-          <w:bCs w:val="0"/>
-          <w:color w:val="2929FF"/>
-          <w:sz w:val="24"/>
-          <w:lang w:val="fr-FR"/>
-        </w:rPr>
-        <w:t>/slots</w:t>
+        <w:t xml:space="preserve"> d’implémentation réalisés, comme par exemple, les signals/slots</w:t>
       </w:r>
     </w:p>
     <w:p>
@@ -12330,7 +11978,6 @@
           <w:lang w:val="fr-FR"/>
         </w:rPr>
       </w:pPr>
-      <w:proofErr w:type="spellStart"/>
       <w:r>
         <w:rPr>
           <w:rFonts w:eastAsiaTheme="minorHAnsi"/>
@@ -12341,7 +11988,6 @@
         </w:rPr>
         <w:t>Chifoumi.h</w:t>
       </w:r>
-      <w:proofErr w:type="spellEnd"/>
     </w:p>
     <w:p>
       <w:pPr>
@@ -12418,51 +12064,7 @@
           <w:i w:val="0"/>
           <w:lang w:val="fr-FR"/>
         </w:rPr>
-        <w:t xml:space="preserve">Le fichier </w:t>
-      </w:r>
-      <w:proofErr w:type="spellStart"/>
-      <w:r>
-        <w:rPr>
-          <w:rFonts w:eastAsiaTheme="minorHAnsi"/>
-          <w:b w:val="0"/>
-          <w:bCs w:val="0"/>
-          <w:i w:val="0"/>
-          <w:lang w:val="fr-FR"/>
-        </w:rPr>
-        <w:t>ui</w:t>
-      </w:r>
-      <w:proofErr w:type="spellEnd"/>
-      <w:r>
-        <w:rPr>
-          <w:rFonts w:eastAsiaTheme="minorHAnsi"/>
-          <w:b w:val="0"/>
-          <w:bCs w:val="0"/>
-          <w:i w:val="0"/>
-          <w:lang w:val="fr-FR"/>
-        </w:rPr>
-        <w:t xml:space="preserve"> : </w:t>
-      </w:r>
-      <w:proofErr w:type="spellStart"/>
-      <w:r>
-        <w:rPr>
-          <w:rFonts w:eastAsiaTheme="minorHAnsi"/>
-          <w:b w:val="0"/>
-          <w:bCs w:val="0"/>
-          <w:i w:val="0"/>
-          <w:lang w:val="fr-FR"/>
-        </w:rPr>
-        <w:t>chifoumivue.ui</w:t>
-      </w:r>
-      <w:proofErr w:type="spellEnd"/>
-      <w:r>
-        <w:rPr>
-          <w:rFonts w:eastAsiaTheme="minorHAnsi"/>
-          <w:b w:val="0"/>
-          <w:bCs w:val="0"/>
-          <w:i w:val="0"/>
-          <w:lang w:val="fr-FR"/>
-        </w:rPr>
-        <w:t xml:space="preserve"> qui gère les éléments d’interface</w:t>
+        <w:t>Le fichier ui : chifoumivue.ui qui gère les éléments d’interface</w:t>
       </w:r>
     </w:p>
     <w:p>
@@ -12488,29 +12090,7 @@
           <w:i w:val="0"/>
           <w:lang w:val="fr-FR"/>
         </w:rPr>
-        <w:t xml:space="preserve">La ressource : </w:t>
-      </w:r>
-      <w:proofErr w:type="spellStart"/>
-      <w:r>
-        <w:rPr>
-          <w:rFonts w:eastAsiaTheme="minorHAnsi"/>
-          <w:b w:val="0"/>
-          <w:bCs w:val="0"/>
-          <w:i w:val="0"/>
-          <w:lang w:val="fr-FR"/>
-        </w:rPr>
-        <w:t>ressourceChifoumi.qrc</w:t>
-      </w:r>
-      <w:proofErr w:type="spellEnd"/>
-      <w:r>
-        <w:rPr>
-          <w:rFonts w:eastAsiaTheme="minorHAnsi"/>
-          <w:b w:val="0"/>
-          <w:bCs w:val="0"/>
-          <w:i w:val="0"/>
-          <w:lang w:val="fr-FR"/>
-        </w:rPr>
-        <w:t xml:space="preserve"> qui gère l’utilisation des images</w:t>
+        <w:t>La ressource : ressourceChifoumi.qrc qui gère l’utilisation des images</w:t>
       </w:r>
     </w:p>
     <w:p>
@@ -12732,25 +12312,23 @@
         <w:sz w:val="16"/>
         <w:lang w:val="fr-FR"/>
       </w:rPr>
-      <w:t xml:space="preserve">IUT de Bayonne - Pays </w:t>
+      <w:t>IUT de Bayonne - Pays Basque - Département Informatique</w:t>
     </w:r>
-    <w:proofErr w:type="gramStart"/>
     <w:r>
       <w:rPr>
         <w:rFonts w:ascii="Times New Roman" w:hAnsi="Times New Roman" w:cs="Times New Roman"/>
         <w:sz w:val="16"/>
         <w:lang w:val="fr-FR"/>
       </w:rPr>
-      <w:t>Basque</w:t>
+      <w:tab/>
     </w:r>
-    <w:proofErr w:type="gramEnd"/>
     <w:r>
       <w:rPr>
         <w:rFonts w:ascii="Times New Roman" w:hAnsi="Times New Roman" w:cs="Times New Roman"/>
         <w:sz w:val="16"/>
         <w:lang w:val="fr-FR"/>
       </w:rPr>
-      <w:t xml:space="preserve"> - Département Informatique</w:t>
+      <w:tab/>
     </w:r>
     <w:r>
       <w:rPr>
@@ -12758,33 +12336,7 @@
         <w:sz w:val="16"/>
         <w:lang w:val="fr-FR"/>
       </w:rPr>
-      <w:tab/>
-    </w:r>
-    <w:r>
-      <w:rPr>
-        <w:rFonts w:ascii="Times New Roman" w:hAnsi="Times New Roman" w:cs="Times New Roman"/>
-        <w:sz w:val="16"/>
-        <w:lang w:val="fr-FR"/>
-      </w:rPr>
-      <w:tab/>
-    </w:r>
-    <w:proofErr w:type="spellStart"/>
-    <w:r>
-      <w:rPr>
-        <w:rFonts w:ascii="Times New Roman" w:hAnsi="Times New Roman" w:cs="Times New Roman"/>
-        <w:sz w:val="16"/>
-        <w:lang w:val="fr-FR"/>
-      </w:rPr>
-      <w:t>Saé</w:t>
-    </w:r>
-    <w:proofErr w:type="spellEnd"/>
-    <w:r>
-      <w:rPr>
-        <w:rFonts w:ascii="Times New Roman" w:hAnsi="Times New Roman" w:cs="Times New Roman"/>
-        <w:sz w:val="16"/>
-        <w:lang w:val="fr-FR"/>
-      </w:rPr>
-      <w:t xml:space="preserve"> 2.01</w:t>
+      <w:t>Saé 2.01</w:t>
     </w:r>
     <w:r>
       <w:rPr>
@@ -17272,19 +16824,12 @@
 </file>
 
 <file path=customXml/item1.xml><?xml version="1.0" encoding="utf-8"?>
-<?mso-contentType ?>
-<FormTemplates xmlns="http://schemas.microsoft.com/sharepoint/v3/contenttype/forms">
-  <Display>DocumentLibraryForm</Display>
-  <Edit>DocumentLibraryForm</Edit>
-  <New>DocumentLibraryForm</New>
-</FormTemplates>
+<p:properties xmlns:p="http://schemas.microsoft.com/office/2006/metadata/properties" xmlns:xsi="http://www.w3.org/2001/XMLSchema-instance" xmlns:pc="http://schemas.microsoft.com/office/infopath/2007/PartnerControls">
+  <documentManagement/>
+</p:properties>
 </file>
 
 <file path=customXml/item2.xml><?xml version="1.0" encoding="utf-8"?>
-<b:Sources xmlns:b="http://schemas.openxmlformats.org/officeDocument/2006/bibliography" xmlns="http://schemas.openxmlformats.org/officeDocument/2006/bibliography" SelectedStyle="\APASixthEditionOfficeOnline.xsl" StyleName="APA" Version="6"/>
-</file>
-
-<file path=customXml/item3.xml><?xml version="1.0" encoding="utf-8"?>
 <ct:contentTypeSchema xmlns:ct="http://schemas.microsoft.com/office/2006/metadata/contentType" xmlns:ma="http://schemas.microsoft.com/office/2006/metadata/properties/metaAttributes" ct:_="" ma:_="" ma:contentTypeName="Document" ma:contentTypeID="0x01010002D73D50A4EDEC4F9B6BACB825AD14AF" ma:contentTypeVersion="13" ma:contentTypeDescription="Crée un document." ma:contentTypeScope="" ma:versionID="06b7bc7152be63c06ae879c4dc7e7bef">
   <xsd:schema xmlns:xsd="http://www.w3.org/2001/XMLSchema" xmlns:xs="http://www.w3.org/2001/XMLSchema" xmlns:p="http://schemas.microsoft.com/office/2006/metadata/properties" xmlns:ns3="8ef5ee94-fe7d-43de-8014-3e654ec3397f" xmlns:ns4="587b335f-5a9f-40bd-ae52-e26805ec3ebf" targetNamespace="http://schemas.microsoft.com/office/2006/metadata/properties" ma:root="true" ma:fieldsID="6b57190054174335a34d60101c4f0ebc" ns3:_="" ns4:_="">
     <xsd:import namespace="8ef5ee94-fe7d-43de-8014-3e654ec3397f"/>
@@ -17507,29 +17052,37 @@
 </ct:contentTypeSchema>
 </file>
 
+<file path=customXml/item3.xml><?xml version="1.0" encoding="utf-8"?>
+<b:Sources xmlns:b="http://schemas.openxmlformats.org/officeDocument/2006/bibliography" xmlns="http://schemas.openxmlformats.org/officeDocument/2006/bibliography" SelectedStyle="\APASixthEditionOfficeOnline.xsl" StyleName="APA" Version="6"/>
+</file>
+
 <file path=customXml/item4.xml><?xml version="1.0" encoding="utf-8"?>
-<p:properties xmlns:p="http://schemas.microsoft.com/office/2006/metadata/properties" xmlns:xsi="http://www.w3.org/2001/XMLSchema-instance" xmlns:pc="http://schemas.microsoft.com/office/infopath/2007/PartnerControls">
-  <documentManagement/>
-</p:properties>
+<?mso-contentType ?>
+<FormTemplates xmlns="http://schemas.microsoft.com/sharepoint/v3/contenttype/forms">
+  <Display>DocumentLibraryForm</Display>
+  <Edit>DocumentLibraryForm</Edit>
+  <New>DocumentLibraryForm</New>
+</FormTemplates>
 </file>
 
 <file path=customXml/itemProps1.xml><?xml version="1.0" encoding="utf-8"?>
-<ds:datastoreItem xmlns:ds="http://schemas.openxmlformats.org/officeDocument/2006/customXml" ds:itemID="{D7D2B5DA-34A4-4FDF-978B-0A667D81D26D}">
+<ds:datastoreItem xmlns:ds="http://schemas.openxmlformats.org/officeDocument/2006/customXml" ds:itemID="{609BE703-A0D3-4E14-85F5-148AF4614C53}">
   <ds:schemaRefs>
-    <ds:schemaRef ds:uri="http://schemas.microsoft.com/sharepoint/v3/contenttype/forms"/>
+    <ds:schemaRef ds:uri="587b335f-5a9f-40bd-ae52-e26805ec3ebf"/>
+    <ds:schemaRef ds:uri="http://www.w3.org/XML/1998/namespace"/>
+    <ds:schemaRef ds:uri="http://purl.org/dc/dcmitype/"/>
+    <ds:schemaRef ds:uri="http://purl.org/dc/terms/"/>
+    <ds:schemaRef ds:uri="http://schemas.microsoft.com/office/2006/metadata/properties"/>
+    <ds:schemaRef ds:uri="http://schemas.microsoft.com/office/2006/documentManagement/types"/>
+    <ds:schemaRef ds:uri="http://schemas.openxmlformats.org/package/2006/metadata/core-properties"/>
+    <ds:schemaRef ds:uri="http://schemas.microsoft.com/office/infopath/2007/PartnerControls"/>
+    <ds:schemaRef ds:uri="8ef5ee94-fe7d-43de-8014-3e654ec3397f"/>
+    <ds:schemaRef ds:uri="http://purl.org/dc/elements/1.1/"/>
   </ds:schemaRefs>
 </ds:datastoreItem>
 </file>
 
 <file path=customXml/itemProps2.xml><?xml version="1.0" encoding="utf-8"?>
-<ds:datastoreItem xmlns:ds="http://schemas.openxmlformats.org/officeDocument/2006/customXml" ds:itemID="{A7B3FFB3-81C1-47B4-89BD-9F4B7AA1E981}">
-  <ds:schemaRefs>
-    <ds:schemaRef ds:uri="http://schemas.openxmlformats.org/officeDocument/2006/bibliography"/>
-  </ds:schemaRefs>
-</ds:datastoreItem>
-</file>
-
-<file path=customXml/itemProps3.xml><?xml version="1.0" encoding="utf-8"?>
 <ds:datastoreItem xmlns:ds="http://schemas.openxmlformats.org/officeDocument/2006/customXml" ds:itemID="{6D168706-C78E-491C-B44E-DB5660E75999}">
   <ds:schemaRefs>
     <ds:schemaRef ds:uri="http://schemas.microsoft.com/office/2006/metadata/contentType"/>
@@ -17548,19 +17101,18 @@
 </ds:datastoreItem>
 </file>
 
+<file path=customXml/itemProps3.xml><?xml version="1.0" encoding="utf-8"?>
+<ds:datastoreItem xmlns:ds="http://schemas.openxmlformats.org/officeDocument/2006/customXml" ds:itemID="{A7B3FFB3-81C1-47B4-89BD-9F4B7AA1E981}">
+  <ds:schemaRefs>
+    <ds:schemaRef ds:uri="http://schemas.openxmlformats.org/officeDocument/2006/bibliography"/>
+  </ds:schemaRefs>
+</ds:datastoreItem>
+</file>
+
 <file path=customXml/itemProps4.xml><?xml version="1.0" encoding="utf-8"?>
-<ds:datastoreItem xmlns:ds="http://schemas.openxmlformats.org/officeDocument/2006/customXml" ds:itemID="{609BE703-A0D3-4E14-85F5-148AF4614C53}">
+<ds:datastoreItem xmlns:ds="http://schemas.openxmlformats.org/officeDocument/2006/customXml" ds:itemID="{D7D2B5DA-34A4-4FDF-978B-0A667D81D26D}">
   <ds:schemaRefs>
-    <ds:schemaRef ds:uri="587b335f-5a9f-40bd-ae52-e26805ec3ebf"/>
-    <ds:schemaRef ds:uri="http://www.w3.org/XML/1998/namespace"/>
-    <ds:schemaRef ds:uri="http://purl.org/dc/dcmitype/"/>
-    <ds:schemaRef ds:uri="http://purl.org/dc/terms/"/>
-    <ds:schemaRef ds:uri="http://schemas.microsoft.com/office/2006/metadata/properties"/>
-    <ds:schemaRef ds:uri="http://schemas.microsoft.com/office/2006/documentManagement/types"/>
-    <ds:schemaRef ds:uri="http://schemas.openxmlformats.org/package/2006/metadata/core-properties"/>
-    <ds:schemaRef ds:uri="http://schemas.microsoft.com/office/infopath/2007/PartnerControls"/>
-    <ds:schemaRef ds:uri="8ef5ee94-fe7d-43de-8014-3e654ec3397f"/>
-    <ds:schemaRef ds:uri="http://purl.org/dc/elements/1.1/"/>
+    <ds:schemaRef ds:uri="http://schemas.microsoft.com/sharepoint/v3/contenttype/forms"/>
   </ds:schemaRefs>
 </ds:datastoreItem>
 </file>
</xml_diff>